<commit_message>
Added AboutForm and SQLEditorForm
</commit_message>
<xml_diff>
--- a/VideoGameShop/VideoGameShop/bin/Debug/admin_sales_check.docx
+++ b/VideoGameShop/VideoGameShop/bin/Debug/admin_sales_check.docx
@@ -70,7 +70,6 @@
         </w:rPr>
         <w:t xml:space="preserve"> &lt;</w:t>
       </w:r>
-      <w:proofErr w:type="spellStart"/>
       <w:r>
         <w:rPr>
           <w:rFonts w:ascii="Times New Roman" w:hAnsi="Times New Roman" w:cs="Times New Roman"/>
@@ -89,7 +88,6 @@
         </w:rPr>
         <w:t>umberOfGames</w:t>
       </w:r>
-      <w:proofErr w:type="spellEnd"/>
       <w:r>
         <w:rPr>
           <w:rFonts w:ascii="Times New Roman" w:hAnsi="Times New Roman" w:cs="Times New Roman"/>
@@ -137,7 +135,6 @@
         </w:rPr>
         <w:t xml:space="preserve"> &lt;</w:t>
       </w:r>
-      <w:proofErr w:type="spellStart"/>
       <w:r>
         <w:rPr>
           <w:rFonts w:ascii="Times New Roman" w:hAnsi="Times New Roman" w:cs="Times New Roman"/>
@@ -147,7 +144,6 @@
         </w:rPr>
         <w:t>NumberOfUsers</w:t>
       </w:r>
-      <w:proofErr w:type="spellEnd"/>
       <w:r>
         <w:rPr>
           <w:rFonts w:ascii="Times New Roman" w:hAnsi="Times New Roman" w:cs="Times New Roman"/>
@@ -184,17 +180,7 @@
           <w:szCs w:val="28"/>
           <w:lang w:val="en-US"/>
         </w:rPr>
-        <w:t>: &lt;</w:t>
-      </w:r>
-      <w:proofErr w:type="spellStart"/>
-      <w:r>
-        <w:rPr>
-          <w:rFonts w:ascii="Times New Roman" w:hAnsi="Times New Roman" w:cs="Times New Roman"/>
-          <w:sz w:val="28"/>
-          <w:szCs w:val="28"/>
-          <w:lang w:val="en-US"/>
-        </w:rPr>
-        <w:t>N</w:t>
+        <w:t>: &lt;N</w:t>
       </w:r>
       <w:r>
         <w:rPr>
@@ -205,7 +191,6 @@
         </w:rPr>
         <w:t>umberOfBoughtGames</w:t>
       </w:r>
-      <w:proofErr w:type="spellEnd"/>
       <w:r>
         <w:rPr>
           <w:rFonts w:ascii="Times New Roman" w:hAnsi="Times New Roman" w:cs="Times New Roman"/>
@@ -234,7 +219,7 @@
           <w:rFonts w:ascii="Times New Roman" w:hAnsi="Times New Roman" w:cs="Times New Roman"/>
           <w:sz w:val="28"/>
           <w:szCs w:val="28"/>
-          <w:lang w:val="en-US"/>
+          <w:lang w:val="ru-RU"/>
         </w:rPr>
       </w:pPr>
       <w:r>
@@ -263,6 +248,24 @@
           <w:lang w:val="en-US"/>
         </w:rPr>
         <w:t>&lt;Profit&gt;</w:t>
+      </w:r>
+      <w:r>
+        <w:rPr>
+          <w:rFonts w:ascii="Times New Roman" w:hAnsi="Times New Roman" w:cs="Times New Roman"/>
+          <w:sz w:val="28"/>
+          <w:szCs w:val="28"/>
+          <w:lang w:val="en-US"/>
+        </w:rPr>
+        <w:t xml:space="preserve"> </w:t>
+      </w:r>
+      <w:r>
+        <w:rPr>
+          <w:rFonts w:ascii="Times New Roman" w:hAnsi="Times New Roman" w:cs="Times New Roman"/>
+          <w:sz w:val="28"/>
+          <w:szCs w:val="28"/>
+          <w:lang w:val="ru-RU"/>
+        </w:rPr>
+        <w:t>грн</w:t>
       </w:r>
     </w:p>
     <w:p>

</xml_diff>